<commit_message>
Ik heb inleiding aangepast
</commit_message>
<xml_diff>
--- a/Autoverhuur_documentatie.docx
+++ b/Autoverhuur_documentatie.docx
@@ -168,7 +168,11 @@
     <w:sdt>
       <w:sdtPr>
         <w:rPr>
-          <w:lang w:val="nl-NL"/>
+          <w:rFonts w:asciiTheme="minorHAnsi" w:eastAsiaTheme="minorHAnsi" w:hAnsiTheme="minorHAnsi" w:cstheme="minorBidi"/>
+          <w:color w:val="auto"/>
+          <w:sz w:val="22"/>
+          <w:szCs w:val="22"/>
+          <w:lang w:val="nl-NL" w:eastAsia="en-US"/>
         </w:rPr>
         <w:id w:val="265810873"/>
         <w:docPartObj>
@@ -178,13 +182,8 @@
       </w:sdtPr>
       <w:sdtEndPr>
         <w:rPr>
-          <w:rFonts w:asciiTheme="minorHAnsi" w:eastAsiaTheme="minorHAnsi" w:hAnsiTheme="minorHAnsi" w:cstheme="minorBidi"/>
           <w:b/>
           <w:bCs/>
-          <w:color w:val="auto"/>
-          <w:sz w:val="22"/>
-          <w:szCs w:val="22"/>
-          <w:lang w:eastAsia="en-US"/>
         </w:rPr>
       </w:sdtEndPr>
       <w:sdtContent>
@@ -208,7 +207,7 @@
             <w:rPr>
               <w:rFonts w:eastAsiaTheme="minorEastAsia"/>
               <w:noProof/>
-              <w:lang w:val="en-NL" w:eastAsia="en-NL"/>
+              <w:lang/>
             </w:rPr>
           </w:pPr>
           <w:r>
@@ -303,7 +302,7 @@
             <w:rPr>
               <w:rFonts w:eastAsiaTheme="minorEastAsia"/>
               <w:noProof/>
-              <w:lang w:val="en-NL" w:eastAsia="en-NL"/>
+              <w:lang/>
             </w:rPr>
           </w:pPr>
           <w:hyperlink w:anchor="_Toc8900006" w:history="1">
@@ -374,7 +373,7 @@
             <w:rPr>
               <w:rFonts w:eastAsiaTheme="minorEastAsia"/>
               <w:noProof/>
-              <w:lang w:val="en-NL" w:eastAsia="en-NL"/>
+              <w:lang/>
             </w:rPr>
           </w:pPr>
           <w:hyperlink w:anchor="_Toc8900007" w:history="1">
@@ -445,7 +444,7 @@
             <w:rPr>
               <w:rFonts w:eastAsiaTheme="minorEastAsia"/>
               <w:noProof/>
-              <w:lang w:val="en-NL" w:eastAsia="en-NL"/>
+              <w:lang/>
             </w:rPr>
           </w:pPr>
           <w:hyperlink w:anchor="_Toc8900008" w:history="1">
@@ -516,7 +515,7 @@
             <w:rPr>
               <w:rFonts w:eastAsiaTheme="minorEastAsia"/>
               <w:noProof/>
-              <w:lang w:val="en-NL" w:eastAsia="en-NL"/>
+              <w:lang/>
             </w:rPr>
           </w:pPr>
           <w:hyperlink w:anchor="_Toc8900009" w:history="1">
@@ -587,7 +586,7 @@
             <w:rPr>
               <w:rFonts w:eastAsiaTheme="minorEastAsia"/>
               <w:noProof/>
-              <w:lang w:val="en-NL" w:eastAsia="en-NL"/>
+              <w:lang/>
             </w:rPr>
           </w:pPr>
           <w:hyperlink w:anchor="_Toc8900010" w:history="1">
@@ -658,7 +657,7 @@
             <w:rPr>
               <w:rFonts w:eastAsiaTheme="minorEastAsia"/>
               <w:noProof/>
-              <w:lang w:val="en-NL" w:eastAsia="en-NL"/>
+              <w:lang/>
             </w:rPr>
           </w:pPr>
           <w:hyperlink w:anchor="_Toc8900011" w:history="1">
@@ -1181,7 +1180,7 @@
           <w:lang w:val="nl-NL"/>
         </w:rPr>
         <w:lastRenderedPageBreak/>
-        <w:t>Inleiding</w:t>
+        <w:t>Inleidin</w:t>
       </w:r>
       <w:bookmarkStart w:id="2" w:name="_GoBack"/>
       <w:bookmarkEnd w:id="1"/>
@@ -1372,6 +1371,7 @@
         <w:docPartUnique/>
       </w:docPartObj>
     </w:sdtPr>
+    <w:sdtEndPr/>
     <w:sdtContent>
       <w:p>
         <w:pPr>
@@ -1741,7 +1741,7 @@
         <w:rFonts w:asciiTheme="minorHAnsi" w:eastAsiaTheme="minorHAnsi" w:hAnsiTheme="minorHAnsi" w:cstheme="minorBidi"/>
         <w:sz w:val="22"/>
         <w:szCs w:val="22"/>
-        <w:lang w:val="en-NL" w:eastAsia="en-US" w:bidi="ar-SA"/>
+        <w:lang w:eastAsia="en-US" w:bidi="ar-SA"/>
       </w:rPr>
     </w:rPrDefault>
     <w:pPrDefault>
@@ -1750,7 +1750,7 @@
       </w:pPr>
     </w:pPrDefault>
   </w:docDefaults>
-  <w:latentStyles w:defLockedState="0" w:defUIPriority="99" w:defSemiHidden="0" w:defUnhideWhenUsed="0" w:defQFormat="0" w:count="375">
+  <w:latentStyles w:defLockedState="0" w:defUIPriority="99" w:defSemiHidden="0" w:defUnhideWhenUsed="0" w:defQFormat="0" w:count="376">
     <w:lsdException w:name="Normal" w:uiPriority="0" w:qFormat="1"/>
     <w:lsdException w:name="heading 1" w:uiPriority="9" w:qFormat="1"/>
     <w:lsdException w:name="heading 2" w:semiHidden="1" w:uiPriority="9" w:unhideWhenUsed="1" w:qFormat="1"/>
@@ -1856,7 +1856,6 @@
     <w:lsdException w:name="HTML Sample" w:semiHidden="1" w:unhideWhenUsed="1"/>
     <w:lsdException w:name="HTML Typewriter" w:semiHidden="1" w:unhideWhenUsed="1"/>
     <w:lsdException w:name="HTML Variable" w:semiHidden="1" w:unhideWhenUsed="1"/>
-    <w:lsdException w:name="Normal Table" w:semiHidden="1" w:unhideWhenUsed="1"/>
     <w:lsdException w:name="annotation subject" w:semiHidden="1" w:unhideWhenUsed="1"/>
     <w:lsdException w:name="No List" w:semiHidden="1" w:unhideWhenUsed="1"/>
     <w:lsdException w:name="Outline List 1" w:semiHidden="1" w:unhideWhenUsed="1"/>
@@ -1903,10 +1902,8 @@
     <w:lsdException w:name="Table Subtle 2" w:semiHidden="1" w:unhideWhenUsed="1"/>
     <w:lsdException w:name="Table Web 1" w:semiHidden="1" w:unhideWhenUsed="1"/>
     <w:lsdException w:name="Table Web 2" w:semiHidden="1" w:unhideWhenUsed="1"/>
-    <w:lsdException w:name="Table Web 3" w:semiHidden="1" w:unhideWhenUsed="1"/>
     <w:lsdException w:name="Balloon Text" w:semiHidden="1" w:unhideWhenUsed="1"/>
     <w:lsdException w:name="Table Grid" w:uiPriority="39"/>
-    <w:lsdException w:name="Table Theme" w:semiHidden="1" w:unhideWhenUsed="1"/>
     <w:lsdException w:name="Placeholder Text" w:semiHidden="1"/>
     <w:lsdException w:name="No Spacing" w:uiPriority="1" w:qFormat="1"/>
     <w:lsdException w:name="Light Shading" w:uiPriority="60"/>
@@ -2126,6 +2123,7 @@
     <w:lsdException w:name="Smart Hyperlink" w:semiHidden="1" w:unhideWhenUsed="1"/>
     <w:lsdException w:name="Hashtag" w:semiHidden="1" w:unhideWhenUsed="1"/>
     <w:lsdException w:name="Unresolved Mention" w:semiHidden="1" w:unhideWhenUsed="1"/>
+    <w:lsdException w:name="Smart Link" w:semiHidden="1" w:unhideWhenUsed="1"/>
   </w:latentStyles>
   <w:style w:type="paragraph" w:default="1" w:styleId="Standaard">
     <w:name w:val="Normal"/>
@@ -2291,7 +2289,7 @@
       <w:outlineLvl w:val="9"/>
     </w:pPr>
     <w:rPr>
-      <w:lang w:val="en-NL" w:eastAsia="en-NL"/>
+      <w:lang/>
     </w:rPr>
   </w:style>
   <w:style w:type="paragraph" w:styleId="Koptekst">
@@ -2731,7 +2729,7 @@
 </file>
 
 <file path=customXml/itemProps1.xml><?xml version="1.0" encoding="utf-8"?>
-<ds:datastoreItem xmlns:ds="http://schemas.openxmlformats.org/officeDocument/2006/customXml" ds:itemID="{BCBB2A84-3738-4285-A3E7-D7EBA0705FBC}">
+<ds:datastoreItem xmlns:ds="http://schemas.openxmlformats.org/officeDocument/2006/customXml" ds:itemID="{ECA5D129-EED7-4089-A1DB-490D6BD8932F}">
   <ds:schemaRefs>
     <ds:schemaRef ds:uri="http://schemas.openxmlformats.org/officeDocument/2006/bibliography"/>
   </ds:schemaRefs>

</xml_diff>

<commit_message>
Hoofdstuk 1 van de documentatie voltooid
</commit_message>
<xml_diff>
--- a/Autoverhuur_documentatie.docx
+++ b/Autoverhuur_documentatie.docx
@@ -6,28 +6,88 @@
       <w:pPr>
         <w:pStyle w:val="Titel"/>
         <w:rPr>
-          <w:lang w:val="en-US"/>
-        </w:rPr>
-      </w:pPr>
-      <w:r>
-        <w:rPr>
-          <w:lang w:val="en-US"/>
-        </w:rPr>
-        <w:t xml:space="preserve">GO </w:t>
-      </w:r>
-      <w:proofErr w:type="spellStart"/>
-      <w:r>
-        <w:rPr>
-          <w:lang w:val="en-US"/>
-        </w:rPr>
-        <w:t>Autoverhuur</w:t>
-      </w:r>
-      <w:proofErr w:type="spellEnd"/>
-    </w:p>
-    <w:p>
-      <w:pPr>
-        <w:rPr>
-          <w:lang w:val="en-US"/>
+          <w:lang w:val="nl-NL"/>
+        </w:rPr>
+      </w:pPr>
+      <w:r>
+        <w:rPr>
+          <w:lang w:val="nl-NL"/>
+        </w:rPr>
+        <w:t>GO Autoverhuur</w:t>
+      </w:r>
+    </w:p>
+    <w:p>
+      <w:pPr>
+        <w:rPr>
+          <w:lang w:val="nl-NL"/>
+        </w:rPr>
+      </w:pPr>
+    </w:p>
+    <w:p>
+      <w:pPr>
+        <w:rPr>
+          <w:lang w:val="nl-NL"/>
+        </w:rPr>
+      </w:pPr>
+      <w:r>
+        <w:rPr>
+          <w:noProof/>
+          <w:lang w:val="nl-NL"/>
+        </w:rPr>
+        <w:drawing>
+          <wp:inline distT="0" distB="0" distL="0" distR="0">
+            <wp:extent cx="1582310" cy="964004"/>
+            <wp:effectExtent l="0" t="0" r="0" b="0"/>
+            <wp:docPr id="2" name="Afbeelding 2"/>
+            <wp:cNvGraphicFramePr>
+              <a:graphicFrameLocks xmlns:a="http://schemas.openxmlformats.org/drawingml/2006/main" noChangeAspect="1"/>
+            </wp:cNvGraphicFramePr>
+            <a:graphic xmlns:a="http://schemas.openxmlformats.org/drawingml/2006/main">
+              <a:graphicData uri="http://schemas.openxmlformats.org/drawingml/2006/picture">
+                <pic:pic xmlns:pic="http://schemas.openxmlformats.org/drawingml/2006/picture">
+                  <pic:nvPicPr>
+                    <pic:cNvPr id="0" name="Picture 3"/>
+                    <pic:cNvPicPr>
+                      <a:picLocks noChangeAspect="1" noChangeArrowheads="1"/>
+                    </pic:cNvPicPr>
+                  </pic:nvPicPr>
+                  <pic:blipFill>
+                    <a:blip r:embed="rId8">
+                      <a:extLst>
+                        <a:ext uri="{28A0092B-C50C-407E-A947-70E740481C1C}">
+                          <a14:useLocalDpi xmlns:a14="http://schemas.microsoft.com/office/drawing/2010/main" val="0"/>
+                        </a:ext>
+                      </a:extLst>
+                    </a:blip>
+                    <a:srcRect/>
+                    <a:stretch>
+                      <a:fillRect/>
+                    </a:stretch>
+                  </pic:blipFill>
+                  <pic:spPr bwMode="auto">
+                    <a:xfrm>
+                      <a:off x="0" y="0"/>
+                      <a:ext cx="1609726" cy="980707"/>
+                    </a:xfrm>
+                    <a:prstGeom prst="rect">
+                      <a:avLst/>
+                    </a:prstGeom>
+                    <a:noFill/>
+                    <a:ln>
+                      <a:noFill/>
+                    </a:ln>
+                  </pic:spPr>
+                </pic:pic>
+              </a:graphicData>
+            </a:graphic>
+          </wp:inline>
+        </w:drawing>
+      </w:r>
+    </w:p>
+    <w:p>
+      <w:pPr>
+        <w:rPr>
+          <w:lang w:val="nl-NL"/>
         </w:rPr>
       </w:pPr>
     </w:p>
@@ -172,7 +232,7 @@
           <w:color w:val="auto"/>
           <w:sz w:val="22"/>
           <w:szCs w:val="22"/>
-          <w:lang w:val="nl-NL" w:eastAsia="en-US"/>
+          <w:lang w:val="nl-NL"/>
         </w:rPr>
         <w:id w:val="265810873"/>
         <w:docPartObj>
@@ -207,7 +267,7 @@
             <w:rPr>
               <w:rFonts w:eastAsiaTheme="minorEastAsia"/>
               <w:noProof/>
-              <w:lang/>
+              <w:lang w:eastAsia="en-NL"/>
             </w:rPr>
           </w:pPr>
           <w:r>
@@ -234,7 +294,7 @@
             </w:rPr>
             <w:fldChar w:fldCharType="separate"/>
           </w:r>
-          <w:hyperlink w:anchor="_Toc8900005" w:history="1">
+          <w:hyperlink w:anchor="_Toc8903479" w:history="1">
             <w:r>
               <w:rPr>
                 <w:rStyle w:val="Hyperlink"/>
@@ -262,7 +322,7 @@
                 <w:noProof/>
                 <w:webHidden/>
               </w:rPr>
-              <w:instrText xml:space="preserve"> PAGEREF _Toc8900005 \h </w:instrText>
+              <w:instrText xml:space="preserve"> PAGEREF _Toc8903479 \h </w:instrText>
             </w:r>
             <w:r>
               <w:rPr>
@@ -302,10 +362,10 @@
             <w:rPr>
               <w:rFonts w:eastAsiaTheme="minorEastAsia"/>
               <w:noProof/>
-              <w:lang/>
+              <w:lang w:eastAsia="en-NL"/>
             </w:rPr>
           </w:pPr>
-          <w:hyperlink w:anchor="_Toc8900006" w:history="1">
+          <w:hyperlink w:anchor="_Toc8903480" w:history="1">
             <w:r>
               <w:rPr>
                 <w:rStyle w:val="Hyperlink"/>
@@ -333,7 +393,7 @@
                 <w:noProof/>
                 <w:webHidden/>
               </w:rPr>
-              <w:instrText xml:space="preserve"> PAGEREF _Toc8900006 \h </w:instrText>
+              <w:instrText xml:space="preserve"> PAGEREF _Toc8903480 \h </w:instrText>
             </w:r>
             <w:r>
               <w:rPr>
@@ -373,10 +433,10 @@
             <w:rPr>
               <w:rFonts w:eastAsiaTheme="minorEastAsia"/>
               <w:noProof/>
-              <w:lang/>
+              <w:lang w:eastAsia="en-NL"/>
             </w:rPr>
           </w:pPr>
-          <w:hyperlink w:anchor="_Toc8900007" w:history="1">
+          <w:hyperlink w:anchor="_Toc8903481" w:history="1">
             <w:r>
               <w:rPr>
                 <w:rStyle w:val="Hyperlink"/>
@@ -404,7 +464,7 @@
                 <w:noProof/>
                 <w:webHidden/>
               </w:rPr>
-              <w:instrText xml:space="preserve"> PAGEREF _Toc8900007 \h </w:instrText>
+              <w:instrText xml:space="preserve"> PAGEREF _Toc8903481 \h </w:instrText>
             </w:r>
             <w:r>
               <w:rPr>
@@ -444,17 +504,17 @@
             <w:rPr>
               <w:rFonts w:eastAsiaTheme="minorEastAsia"/>
               <w:noProof/>
-              <w:lang/>
+              <w:lang w:eastAsia="en-NL"/>
             </w:rPr>
           </w:pPr>
-          <w:hyperlink w:anchor="_Toc8900008" w:history="1">
+          <w:hyperlink w:anchor="_Toc8903482" w:history="1">
             <w:r>
               <w:rPr>
                 <w:rStyle w:val="Hyperlink"/>
                 <w:noProof/>
                 <w:lang w:val="nl-NL"/>
               </w:rPr>
-              <w:t>Paragraaf 1.1</w:t>
+              <w:t>1.1 Sjabloon</w:t>
             </w:r>
             <w:r>
               <w:rPr>
@@ -475,7 +535,7 @@
                 <w:noProof/>
                 <w:webHidden/>
               </w:rPr>
-              <w:instrText xml:space="preserve"> PAGEREF _Toc8900008 \h </w:instrText>
+              <w:instrText xml:space="preserve"> PAGEREF _Toc8903482 \h </w:instrText>
             </w:r>
             <w:r>
               <w:rPr>
@@ -515,17 +575,17 @@
             <w:rPr>
               <w:rFonts w:eastAsiaTheme="minorEastAsia"/>
               <w:noProof/>
-              <w:lang/>
+              <w:lang w:eastAsia="en-NL"/>
             </w:rPr>
           </w:pPr>
-          <w:hyperlink w:anchor="_Toc8900009" w:history="1">
+          <w:hyperlink w:anchor="_Toc8903483" w:history="1">
             <w:r>
               <w:rPr>
                 <w:rStyle w:val="Hyperlink"/>
                 <w:noProof/>
                 <w:lang w:val="nl-NL"/>
               </w:rPr>
-              <w:t>Paragraaf 1.2</w:t>
+              <w:t>1.2 Wensen klant</w:t>
             </w:r>
             <w:r>
               <w:rPr>
@@ -546,7 +606,216 @@
                 <w:noProof/>
                 <w:webHidden/>
               </w:rPr>
-              <w:instrText xml:space="preserve"> PAGEREF _Toc8900009 \h </w:instrText>
+              <w:instrText xml:space="preserve"> PAGEREF _Toc8903483 \h </w:instrText>
+            </w:r>
+            <w:r>
+              <w:rPr>
+                <w:noProof/>
+                <w:webHidden/>
+              </w:rPr>
+            </w:r>
+            <w:r>
+              <w:rPr>
+                <w:noProof/>
+                <w:webHidden/>
+              </w:rPr>
+              <w:fldChar w:fldCharType="separate"/>
+            </w:r>
+            <w:r>
+              <w:rPr>
+                <w:noProof/>
+                <w:webHidden/>
+              </w:rPr>
+              <w:t>5</w:t>
+            </w:r>
+            <w:r>
+              <w:rPr>
+                <w:noProof/>
+                <w:webHidden/>
+              </w:rPr>
+              <w:fldChar w:fldCharType="end"/>
+            </w:r>
+          </w:hyperlink>
+        </w:p>
+        <w:p>
+          <w:pPr>
+            <w:pStyle w:val="Inhopg2"/>
+            <w:tabs>
+              <w:tab w:val="right" w:leader="dot" w:pos="9016"/>
+            </w:tabs>
+            <w:rPr>
+              <w:rFonts w:eastAsiaTheme="minorEastAsia"/>
+              <w:noProof/>
+              <w:lang w:eastAsia="en-NL"/>
+            </w:rPr>
+          </w:pPr>
+          <w:hyperlink w:anchor="_Toc8903484" w:history="1">
+            <w:r>
+              <w:rPr>
+                <w:rStyle w:val="Hyperlink"/>
+                <w:noProof/>
+                <w:lang w:val="nl-NL"/>
+              </w:rPr>
+              <w:t>1.3 Huidige situatie</w:t>
+            </w:r>
+            <w:r>
+              <w:rPr>
+                <w:noProof/>
+                <w:webHidden/>
+              </w:rPr>
+              <w:tab/>
+            </w:r>
+            <w:r>
+              <w:rPr>
+                <w:noProof/>
+                <w:webHidden/>
+              </w:rPr>
+              <w:fldChar w:fldCharType="begin"/>
+            </w:r>
+            <w:r>
+              <w:rPr>
+                <w:noProof/>
+                <w:webHidden/>
+              </w:rPr>
+              <w:instrText xml:space="preserve"> PAGEREF _Toc8903484 \h </w:instrText>
+            </w:r>
+            <w:r>
+              <w:rPr>
+                <w:noProof/>
+                <w:webHidden/>
+              </w:rPr>
+            </w:r>
+            <w:r>
+              <w:rPr>
+                <w:noProof/>
+                <w:webHidden/>
+              </w:rPr>
+              <w:fldChar w:fldCharType="separate"/>
+            </w:r>
+            <w:r>
+              <w:rPr>
+                <w:noProof/>
+                <w:webHidden/>
+              </w:rPr>
+              <w:t>5</w:t>
+            </w:r>
+            <w:r>
+              <w:rPr>
+                <w:noProof/>
+                <w:webHidden/>
+              </w:rPr>
+              <w:fldChar w:fldCharType="end"/>
+            </w:r>
+          </w:hyperlink>
+        </w:p>
+        <w:p>
+          <w:pPr>
+            <w:pStyle w:val="Inhopg3"/>
+            <w:tabs>
+              <w:tab w:val="right" w:leader="dot" w:pos="9016"/>
+            </w:tabs>
+            <w:rPr>
+              <w:noProof/>
+            </w:rPr>
+          </w:pPr>
+          <w:hyperlink w:anchor="_Toc8903485" w:history="1">
+            <w:r>
+              <w:rPr>
+                <w:rStyle w:val="Hyperlink"/>
+                <w:noProof/>
+                <w:lang w:val="nl-NL"/>
+              </w:rPr>
+              <w:t>1.3.1 Bezittingen</w:t>
+            </w:r>
+            <w:r>
+              <w:rPr>
+                <w:noProof/>
+                <w:webHidden/>
+              </w:rPr>
+              <w:tab/>
+            </w:r>
+            <w:r>
+              <w:rPr>
+                <w:noProof/>
+                <w:webHidden/>
+              </w:rPr>
+              <w:fldChar w:fldCharType="begin"/>
+            </w:r>
+            <w:r>
+              <w:rPr>
+                <w:noProof/>
+                <w:webHidden/>
+              </w:rPr>
+              <w:instrText xml:space="preserve"> PAGEREF _Toc8903485 \h </w:instrText>
+            </w:r>
+            <w:r>
+              <w:rPr>
+                <w:noProof/>
+                <w:webHidden/>
+              </w:rPr>
+            </w:r>
+            <w:r>
+              <w:rPr>
+                <w:noProof/>
+                <w:webHidden/>
+              </w:rPr>
+              <w:fldChar w:fldCharType="separate"/>
+            </w:r>
+            <w:r>
+              <w:rPr>
+                <w:noProof/>
+                <w:webHidden/>
+              </w:rPr>
+              <w:t>5</w:t>
+            </w:r>
+            <w:r>
+              <w:rPr>
+                <w:noProof/>
+                <w:webHidden/>
+              </w:rPr>
+              <w:fldChar w:fldCharType="end"/>
+            </w:r>
+          </w:hyperlink>
+        </w:p>
+        <w:p>
+          <w:pPr>
+            <w:pStyle w:val="Inhopg3"/>
+            <w:tabs>
+              <w:tab w:val="right" w:leader="dot" w:pos="9016"/>
+            </w:tabs>
+            <w:rPr>
+              <w:noProof/>
+            </w:rPr>
+          </w:pPr>
+          <w:hyperlink w:anchor="_Toc8903486" w:history="1">
+            <w:r>
+              <w:rPr>
+                <w:rStyle w:val="Hyperlink"/>
+                <w:noProof/>
+                <w:lang w:val="en-US"/>
+              </w:rPr>
+              <w:t>1.3.2 Werknemers</w:t>
+            </w:r>
+            <w:r>
+              <w:rPr>
+                <w:noProof/>
+                <w:webHidden/>
+              </w:rPr>
+              <w:tab/>
+            </w:r>
+            <w:r>
+              <w:rPr>
+                <w:noProof/>
+                <w:webHidden/>
+              </w:rPr>
+              <w:fldChar w:fldCharType="begin"/>
+            </w:r>
+            <w:r>
+              <w:rPr>
+                <w:noProof/>
+                <w:webHidden/>
+              </w:rPr>
+              <w:instrText xml:space="preserve"> PAGEREF _Toc8903486 \h </w:instrText>
             </w:r>
             <w:r>
               <w:rPr>
@@ -586,10 +855,10 @@
             <w:rPr>
               <w:rFonts w:eastAsiaTheme="minorEastAsia"/>
               <w:noProof/>
-              <w:lang/>
+              <w:lang w:eastAsia="en-NL"/>
             </w:rPr>
           </w:pPr>
-          <w:hyperlink w:anchor="_Toc8900010" w:history="1">
+          <w:hyperlink w:anchor="_Toc8903487" w:history="1">
             <w:r>
               <w:rPr>
                 <w:rStyle w:val="Hyperlink"/>
@@ -617,7 +886,7 @@
                 <w:noProof/>
                 <w:webHidden/>
               </w:rPr>
-              <w:instrText xml:space="preserve"> PAGEREF _Toc8900010 \h </w:instrText>
+              <w:instrText xml:space="preserve"> PAGEREF _Toc8903487 \h </w:instrText>
             </w:r>
             <w:r>
               <w:rPr>
@@ -657,10 +926,10 @@
             <w:rPr>
               <w:rFonts w:eastAsiaTheme="minorEastAsia"/>
               <w:noProof/>
-              <w:lang/>
+              <w:lang w:eastAsia="en-NL"/>
             </w:rPr>
           </w:pPr>
-          <w:hyperlink w:anchor="_Toc8900011" w:history="1">
+          <w:hyperlink w:anchor="_Toc8903488" w:history="1">
             <w:r>
               <w:rPr>
                 <w:rStyle w:val="Hyperlink"/>
@@ -688,7 +957,7 @@
                 <w:noProof/>
                 <w:webHidden/>
               </w:rPr>
-              <w:instrText xml:space="preserve"> PAGEREF _Toc8900011 \h </w:instrText>
+              <w:instrText xml:space="preserve"> PAGEREF _Toc8903488 \h </w:instrText>
             </w:r>
             <w:r>
               <w:rPr>
@@ -773,7 +1042,7 @@
           <w:lang w:val="nl-NL"/>
         </w:rPr>
       </w:pPr>
-      <w:bookmarkStart w:id="0" w:name="_Toc8900005"/>
+      <w:bookmarkStart w:id="0" w:name="_Toc8903479"/>
       <w:r>
         <w:rPr>
           <w:lang w:val="nl-NL"/>
@@ -983,6 +1252,99 @@
           </w:tcPr>
           <w:p>
             <w:pPr>
+              <w:rPr>
+                <w:lang w:val="nl-NL"/>
+              </w:rPr>
+            </w:pPr>
+            <w:r>
+              <w:rPr>
+                <w:lang w:val="nl-NL"/>
+              </w:rPr>
+              <w:t>1.1</w:t>
+            </w:r>
+          </w:p>
+        </w:tc>
+        <w:tc>
+          <w:tcPr>
+            <w:tcW w:w="2254" w:type="dxa"/>
+          </w:tcPr>
+          <w:p>
+            <w:pPr>
+              <w:rPr>
+                <w:lang w:val="nl-NL"/>
+              </w:rPr>
+            </w:pPr>
+            <w:r>
+              <w:rPr>
+                <w:lang w:val="nl-NL"/>
+              </w:rPr>
+              <w:t>16-05-2019</w:t>
+            </w:r>
+          </w:p>
+        </w:tc>
+        <w:tc>
+          <w:tcPr>
+            <w:tcW w:w="2254" w:type="dxa"/>
+          </w:tcPr>
+          <w:p>
+            <w:pPr>
+              <w:rPr>
+                <w:lang w:val="nl-NL"/>
+              </w:rPr>
+            </w:pPr>
+            <w:r>
+              <w:rPr>
+                <w:lang w:val="nl-NL"/>
+              </w:rPr>
+              <w:t>Patrick van Dijk</w:t>
+            </w:r>
+          </w:p>
+          <w:p>
+            <w:pPr>
+              <w:rPr>
+                <w:lang w:val="nl-NL"/>
+              </w:rPr>
+            </w:pPr>
+            <w:r>
+              <w:rPr>
+                <w:lang w:val="nl-NL"/>
+              </w:rPr>
+              <w:t>Youp Koopmans</w:t>
+            </w:r>
+          </w:p>
+        </w:tc>
+        <w:tc>
+          <w:tcPr>
+            <w:tcW w:w="2254" w:type="dxa"/>
+          </w:tcPr>
+          <w:p>
+            <w:pPr>
+              <w:rPr>
+                <w:lang w:val="nl-NL"/>
+              </w:rPr>
+            </w:pPr>
+            <w:r>
+              <w:rPr>
+                <w:lang w:val="nl-NL"/>
+              </w:rPr>
+              <w:t>-</w:t>
+            </w:r>
+            <w:r>
+              <w:rPr>
+                <w:lang w:val="nl-NL"/>
+              </w:rPr>
+              <w:t xml:space="preserve"> Hoofdstuk 1 voltooid</w:t>
+            </w:r>
+          </w:p>
+        </w:tc>
+      </w:tr>
+      <w:tr>
+        <w:tc>
+          <w:tcPr>
+            <w:tcW w:w="2254" w:type="dxa"/>
+          </w:tcPr>
+          <w:p>
+            <w:pPr>
               <w:pStyle w:val="Kop1"/>
               <w:outlineLvl w:val="0"/>
               <w:rPr>
@@ -1017,6 +1379,8 @@
                 <w:lang w:val="nl-NL"/>
               </w:rPr>
             </w:pPr>
+            <w:bookmarkStart w:id="1" w:name="_GoBack"/>
+            <w:bookmarkEnd w:id="1"/>
           </w:p>
         </w:tc>
         <w:tc>
@@ -1092,174 +1456,776 @@
           </w:p>
         </w:tc>
       </w:tr>
+    </w:tbl>
+    <w:p>
+      <w:pPr>
+        <w:pStyle w:val="Kop1"/>
+        <w:rPr>
+          <w:rFonts w:eastAsiaTheme="minorHAnsi"/>
+          <w:color w:val="auto"/>
+          <w:lang w:val="nl-NL"/>
+        </w:rPr>
+      </w:pPr>
+      <w:r>
+        <w:rPr>
+          <w:lang w:val="nl-NL"/>
+        </w:rPr>
+        <w:br w:type="page"/>
+      </w:r>
+    </w:p>
+    <w:p>
+      <w:pPr>
+        <w:pStyle w:val="Kop1"/>
+        <w:rPr>
+          <w:lang w:val="nl-NL"/>
+        </w:rPr>
+      </w:pPr>
+      <w:bookmarkStart w:id="2" w:name="_Toc8903480"/>
+      <w:r>
+        <w:rPr>
+          <w:lang w:val="nl-NL"/>
+        </w:rPr>
+        <w:lastRenderedPageBreak/>
+        <w:t>Inleidin</w:t>
+      </w:r>
+      <w:r>
+        <w:rPr>
+          <w:lang w:val="nl-NL"/>
+        </w:rPr>
+        <w:t>g</w:t>
+      </w:r>
+      <w:bookmarkEnd w:id="2"/>
+    </w:p>
+    <w:p>
+      <w:pPr>
+        <w:rPr>
+          <w:lang w:val="nl-NL"/>
+        </w:rPr>
+      </w:pPr>
+    </w:p>
+    <w:p>
+      <w:pPr>
+        <w:rPr>
+          <w:lang w:val="nl-NL"/>
+        </w:rPr>
+      </w:pPr>
+      <w:r>
+        <w:rPr>
+          <w:lang w:val="nl-NL"/>
+        </w:rPr>
+        <w:br w:type="page"/>
+      </w:r>
+    </w:p>
+    <w:p>
+      <w:pPr>
+        <w:pStyle w:val="Kop1"/>
+        <w:rPr>
+          <w:lang w:val="nl-NL"/>
+        </w:rPr>
+      </w:pPr>
+      <w:bookmarkStart w:id="3" w:name="_Toc8903481"/>
+      <w:r>
+        <w:rPr>
+          <w:lang w:val="nl-NL"/>
+        </w:rPr>
+        <w:lastRenderedPageBreak/>
+        <w:t>Hoofdstuk 1</w:t>
+      </w:r>
+      <w:bookmarkEnd w:id="3"/>
+    </w:p>
+    <w:p>
+      <w:pPr>
+        <w:rPr>
+          <w:lang w:val="nl-NL"/>
+        </w:rPr>
+      </w:pPr>
+    </w:p>
+    <w:p>
+      <w:pPr>
+        <w:pStyle w:val="Kop2"/>
+        <w:rPr>
+          <w:lang w:val="nl-NL"/>
+        </w:rPr>
+      </w:pPr>
+      <w:bookmarkStart w:id="4" w:name="_Toc8903482"/>
+      <w:r>
+        <w:rPr>
+          <w:lang w:val="nl-NL"/>
+        </w:rPr>
+        <w:t>1.1</w:t>
+      </w:r>
+      <w:r>
+        <w:rPr>
+          <w:lang w:val="nl-NL"/>
+        </w:rPr>
+        <w:t xml:space="preserve"> Sjabloon</w:t>
+      </w:r>
+      <w:bookmarkEnd w:id="4"/>
+    </w:p>
+    <w:p>
+      <w:pPr>
+        <w:rPr>
+          <w:lang w:val="nl-NL"/>
+        </w:rPr>
+      </w:pPr>
+      <w:r>
+        <w:rPr>
+          <w:lang w:val="nl-NL"/>
+        </w:rPr>
+        <w:t>Sjabloon aangemaakt.</w:t>
+      </w:r>
+    </w:p>
+    <w:p>
+      <w:pPr>
+        <w:rPr>
+          <w:lang w:val="nl-NL"/>
+        </w:rPr>
+      </w:pPr>
+    </w:p>
+    <w:p>
+      <w:pPr>
+        <w:pStyle w:val="Kop2"/>
+        <w:rPr>
+          <w:lang w:val="nl-NL"/>
+        </w:rPr>
+      </w:pPr>
+      <w:bookmarkStart w:id="5" w:name="_Toc8903483"/>
+      <w:r>
+        <w:rPr>
+          <w:lang w:val="nl-NL"/>
+        </w:rPr>
+        <w:t>1.2</w:t>
+      </w:r>
+      <w:r>
+        <w:rPr>
+          <w:lang w:val="nl-NL"/>
+        </w:rPr>
+        <w:t xml:space="preserve"> Wensen klant</w:t>
+      </w:r>
+      <w:bookmarkEnd w:id="5"/>
+    </w:p>
+    <w:p>
+      <w:pPr>
+        <w:rPr>
+          <w:lang w:val="nl-NL"/>
+        </w:rPr>
+      </w:pPr>
+      <w:r>
+        <w:rPr>
+          <w:lang w:val="nl-NL"/>
+        </w:rPr>
+        <w:t>Autoverhuur Go wil een automatiseringssysteem voor het vullen van Excel sheets met de registratie van klanten, auto’s en het reserveren van auto’s. Hiervoor willen ze een complete nieuwe desktop applicatie.</w:t>
+      </w:r>
+    </w:p>
+    <w:p>
+      <w:pPr>
+        <w:rPr>
+          <w:lang w:val="nl-NL"/>
+        </w:rPr>
+      </w:pPr>
+    </w:p>
+    <w:p>
+      <w:pPr>
+        <w:pStyle w:val="Kop2"/>
+        <w:rPr>
+          <w:lang w:val="nl-NL"/>
+        </w:rPr>
+      </w:pPr>
+      <w:bookmarkStart w:id="6" w:name="_Toc8903484"/>
+      <w:r>
+        <w:rPr>
+          <w:lang w:val="nl-NL"/>
+        </w:rPr>
+        <w:t>1.3</w:t>
+      </w:r>
+      <w:r>
+        <w:rPr>
+          <w:lang w:val="nl-NL"/>
+        </w:rPr>
+        <w:t xml:space="preserve"> Huidige situatie</w:t>
+      </w:r>
+      <w:bookmarkEnd w:id="6"/>
+    </w:p>
+    <w:p>
+      <w:pPr>
+        <w:rPr>
+          <w:lang w:val="nl-NL"/>
+        </w:rPr>
+      </w:pPr>
+      <w:r>
+        <w:rPr>
+          <w:lang w:val="nl-NL"/>
+        </w:rPr>
+        <w:t>De huidige situatie van Autoverhuur Go is dat ze alles handmatig in Excel sheets invoeren. Hiervoor hebben ze op het moment:</w:t>
+      </w:r>
+    </w:p>
+    <w:p>
+      <w:pPr>
+        <w:pStyle w:val="Kop3"/>
+        <w:rPr>
+          <w:lang w:val="nl-NL"/>
+        </w:rPr>
+      </w:pPr>
+      <w:bookmarkStart w:id="7" w:name="_Toc8903485"/>
+      <w:r>
+        <w:rPr>
+          <w:lang w:val="nl-NL"/>
+        </w:rPr>
+        <w:t>1.3.1 Bezittingen</w:t>
+      </w:r>
+      <w:bookmarkEnd w:id="7"/>
+    </w:p>
+    <w:p>
+      <w:pPr>
+        <w:pStyle w:val="Lijstalinea"/>
+        <w:numPr>
+          <w:ilvl w:val="0"/>
+          <w:numId w:val="3"/>
+        </w:numPr>
+        <w:rPr>
+          <w:lang w:val="en-US"/>
+        </w:rPr>
+      </w:pPr>
+      <w:r>
+        <w:rPr>
+          <w:lang w:val="en-US"/>
+        </w:rPr>
+        <w:t xml:space="preserve">1 Server (Intel Core 3rd Gen i5) </w:t>
+      </w:r>
+      <w:r>
+        <w:rPr>
+          <w:lang w:val="en-US"/>
+        </w:rPr>
+        <w:tab/>
+      </w:r>
+      <w:r>
+        <w:rPr>
+          <w:lang w:val="en-US"/>
+        </w:rPr>
+        <w:tab/>
+      </w:r>
+      <w:r>
+        <w:rPr>
+          <w:lang w:val="en-US"/>
+        </w:rPr>
+        <w:t xml:space="preserve">Windows </w:t>
+      </w:r>
+      <w:r>
+        <w:rPr>
+          <w:lang w:val="en-US"/>
+        </w:rPr>
+        <w:t>server 2016</w:t>
+      </w:r>
+    </w:p>
+    <w:p>
+      <w:pPr>
+        <w:pStyle w:val="Lijstalinea"/>
+        <w:numPr>
+          <w:ilvl w:val="0"/>
+          <w:numId w:val="3"/>
+        </w:numPr>
+        <w:rPr>
+          <w:lang w:val="en-US"/>
+        </w:rPr>
+      </w:pPr>
+      <w:r>
+        <w:rPr>
+          <w:lang w:val="en-US"/>
+        </w:rPr>
+        <w:t xml:space="preserve">3 HP desktop pc’s i5 </w:t>
+      </w:r>
+      <w:r>
+        <w:rPr>
+          <w:lang w:val="en-US"/>
+        </w:rPr>
+        <w:tab/>
+      </w:r>
+      <w:r>
+        <w:rPr>
+          <w:lang w:val="en-US"/>
+        </w:rPr>
+        <w:tab/>
+      </w:r>
+      <w:r>
+        <w:rPr>
+          <w:lang w:val="en-US"/>
+        </w:rPr>
+        <w:tab/>
+        <w:t>Windows 10</w:t>
+      </w:r>
+    </w:p>
+    <w:p>
+      <w:pPr>
+        <w:pStyle w:val="Lijstalinea"/>
+        <w:numPr>
+          <w:ilvl w:val="0"/>
+          <w:numId w:val="3"/>
+        </w:numPr>
+        <w:rPr>
+          <w:lang w:val="en-US"/>
+        </w:rPr>
+      </w:pPr>
+      <w:r>
+        <w:rPr>
+          <w:lang w:val="en-US"/>
+        </w:rPr>
+        <w:t>3 HP laptops i7</w:t>
+      </w:r>
+      <w:r>
+        <w:rPr>
+          <w:lang w:val="en-US"/>
+        </w:rPr>
+        <w:tab/>
+      </w:r>
+      <w:r>
+        <w:rPr>
+          <w:lang w:val="en-US"/>
+        </w:rPr>
+        <w:tab/>
+      </w:r>
+      <w:r>
+        <w:rPr>
+          <w:lang w:val="en-US"/>
+        </w:rPr>
+        <w:tab/>
+      </w:r>
+      <w:r>
+        <w:rPr>
+          <w:lang w:val="en-US"/>
+        </w:rPr>
+        <w:tab/>
+        <w:t>Windows 10</w:t>
+      </w:r>
+    </w:p>
+    <w:p>
+      <w:pPr>
+        <w:pStyle w:val="Lijstalinea"/>
+        <w:numPr>
+          <w:ilvl w:val="0"/>
+          <w:numId w:val="3"/>
+        </w:numPr>
+        <w:rPr>
+          <w:lang w:val="en-US"/>
+        </w:rPr>
+      </w:pPr>
+      <w:r>
+        <w:rPr>
+          <w:lang w:val="en-US"/>
+        </w:rPr>
+        <w:t>2 HP printers</w:t>
+      </w:r>
+      <w:r>
+        <w:rPr>
+          <w:lang w:val="en-US"/>
+        </w:rPr>
+        <w:tab/>
+      </w:r>
+      <w:r>
+        <w:rPr>
+          <w:lang w:val="en-US"/>
+        </w:rPr>
+        <w:tab/>
+      </w:r>
+      <w:r>
+        <w:rPr>
+          <w:lang w:val="en-US"/>
+        </w:rPr>
+        <w:tab/>
+      </w:r>
+      <w:r>
+        <w:rPr>
+          <w:lang w:val="en-US"/>
+        </w:rPr>
+        <w:tab/>
+        <w:t>HP Color LaserJet Pro MFP</w:t>
+      </w:r>
+    </w:p>
+    <w:p>
+      <w:pPr>
+        <w:pStyle w:val="Lijstalinea"/>
+        <w:numPr>
+          <w:ilvl w:val="0"/>
+          <w:numId w:val="3"/>
+        </w:numPr>
+        <w:rPr>
+          <w:lang w:val="en-US"/>
+        </w:rPr>
+      </w:pPr>
+      <w:r>
+        <w:rPr>
+          <w:lang w:val="en-US"/>
+        </w:rPr>
+        <w:t>2 Samsung</w:t>
+      </w:r>
+      <w:r>
+        <w:rPr>
+          <w:lang w:val="en-US"/>
+        </w:rPr>
+        <w:t xml:space="preserve"> 3 tablets</w:t>
+      </w:r>
+      <w:r>
+        <w:rPr>
+          <w:lang w:val="en-US"/>
+        </w:rPr>
+        <w:tab/>
+      </w:r>
+      <w:r>
+        <w:rPr>
+          <w:lang w:val="en-US"/>
+        </w:rPr>
+        <w:tab/>
+      </w:r>
+      <w:r>
+        <w:rPr>
+          <w:lang w:val="en-US"/>
+        </w:rPr>
+        <w:tab/>
+        <w:t>Android 7</w:t>
+      </w:r>
+    </w:p>
+    <w:p>
+      <w:pPr>
+        <w:pStyle w:val="Kop3"/>
+        <w:rPr>
+          <w:lang w:val="en-US"/>
+        </w:rPr>
+      </w:pPr>
+      <w:bookmarkStart w:id="8" w:name="_Toc8903486"/>
+      <w:r>
+        <w:rPr>
+          <w:lang w:val="en-US"/>
+        </w:rPr>
+        <w:t>1.3.2 Werknemers</w:t>
+      </w:r>
+      <w:bookmarkEnd w:id="8"/>
+    </w:p>
+    <w:tbl>
+      <w:tblPr>
+        <w:tblStyle w:val="Tabelraster"/>
+        <w:tblW w:w="0" w:type="auto"/>
+        <w:tblLook w:val="04A0" w:firstRow="1" w:lastRow="0" w:firstColumn="1" w:lastColumn="0" w:noHBand="0" w:noVBand="1"/>
+      </w:tblPr>
+      <w:tblGrid>
+        <w:gridCol w:w="3005"/>
+        <w:gridCol w:w="3005"/>
+        <w:gridCol w:w="3006"/>
+      </w:tblGrid>
       <w:tr>
         <w:tc>
           <w:tcPr>
-            <w:tcW w:w="2254" w:type="dxa"/>
+            <w:tcW w:w="3005" w:type="dxa"/>
           </w:tcPr>
           <w:p>
             <w:pPr>
-              <w:pStyle w:val="Kop1"/>
-              <w:outlineLvl w:val="0"/>
-              <w:rPr>
-                <w:lang w:val="nl-NL"/>
+              <w:rPr>
+                <w:b/>
+                <w:lang w:val="en-US"/>
               </w:rPr>
             </w:pPr>
+            <w:r>
+              <w:rPr>
+                <w:b/>
+                <w:lang w:val="en-US"/>
+              </w:rPr>
+              <w:t>Naam</w:t>
+            </w:r>
           </w:p>
         </w:tc>
         <w:tc>
           <w:tcPr>
-            <w:tcW w:w="2254" w:type="dxa"/>
+            <w:tcW w:w="3005" w:type="dxa"/>
           </w:tcPr>
           <w:p>
             <w:pPr>
-              <w:pStyle w:val="Kop1"/>
-              <w:outlineLvl w:val="0"/>
-              <w:rPr>
-                <w:lang w:val="nl-NL"/>
+              <w:rPr>
+                <w:b/>
+                <w:lang w:val="en-US"/>
               </w:rPr>
             </w:pPr>
+            <w:r>
+              <w:rPr>
+                <w:b/>
+                <w:lang w:val="en-US"/>
+              </w:rPr>
+              <w:t>Functie</w:t>
+            </w:r>
           </w:p>
         </w:tc>
         <w:tc>
           <w:tcPr>
-            <w:tcW w:w="2254" w:type="dxa"/>
+            <w:tcW w:w="3006" w:type="dxa"/>
           </w:tcPr>
           <w:p>
             <w:pPr>
-              <w:pStyle w:val="Kop1"/>
-              <w:outlineLvl w:val="0"/>
-              <w:rPr>
+              <w:rPr>
+                <w:b/>
                 <w:lang w:val="nl-NL"/>
               </w:rPr>
             </w:pPr>
+            <w:r>
+              <w:rPr>
+                <w:b/>
+                <w:lang w:val="nl-NL"/>
+              </w:rPr>
+              <w:t>Taak/Taken in het s</w:t>
+            </w:r>
+            <w:r>
+              <w:rPr>
+                <w:b/>
+                <w:lang w:val="nl-NL"/>
+              </w:rPr>
+              <w:t>ysteem</w:t>
+            </w:r>
+          </w:p>
+        </w:tc>
+      </w:tr>
+      <w:tr>
+        <w:tc>
+          <w:tcPr>
+            <w:tcW w:w="3005" w:type="dxa"/>
+          </w:tcPr>
+          <w:p>
+            <w:pPr>
+              <w:rPr>
+                <w:lang w:val="nl-NL"/>
+              </w:rPr>
+            </w:pPr>
+            <w:r>
+              <w:rPr>
+                <w:lang w:val="nl-NL"/>
+              </w:rPr>
+              <w:t>Thomas Klock</w:t>
+            </w:r>
           </w:p>
         </w:tc>
         <w:tc>
           <w:tcPr>
-            <w:tcW w:w="2254" w:type="dxa"/>
+            <w:tcW w:w="3005" w:type="dxa"/>
           </w:tcPr>
           <w:p>
             <w:pPr>
-              <w:pStyle w:val="Kop1"/>
-              <w:outlineLvl w:val="0"/>
               <w:rPr>
                 <w:lang w:val="nl-NL"/>
               </w:rPr>
             </w:pPr>
+            <w:r>
+              <w:rPr>
+                <w:lang w:val="nl-NL"/>
+              </w:rPr>
+              <w:t>Manager</w:t>
+            </w:r>
+          </w:p>
+        </w:tc>
+        <w:tc>
+          <w:tcPr>
+            <w:tcW w:w="3006" w:type="dxa"/>
+          </w:tcPr>
+          <w:p>
+            <w:pPr>
+              <w:rPr>
+                <w:lang w:val="nl-NL"/>
+              </w:rPr>
+            </w:pPr>
+            <w:r>
+              <w:rPr>
+                <w:lang w:val="nl-NL"/>
+              </w:rPr>
+              <w:t>Systeem gebruiker</w:t>
+            </w:r>
+          </w:p>
+        </w:tc>
+      </w:tr>
+      <w:tr>
+        <w:tc>
+          <w:tcPr>
+            <w:tcW w:w="3005" w:type="dxa"/>
+          </w:tcPr>
+          <w:p>
+            <w:pPr>
+              <w:rPr>
+                <w:lang w:val="nl-NL"/>
+              </w:rPr>
+            </w:pPr>
+            <w:r>
+              <w:rPr>
+                <w:lang w:val="nl-NL"/>
+              </w:rPr>
+              <w:t>Edward de Haan</w:t>
+            </w:r>
+          </w:p>
+        </w:tc>
+        <w:tc>
+          <w:tcPr>
+            <w:tcW w:w="3005" w:type="dxa"/>
+          </w:tcPr>
+          <w:p>
+            <w:pPr>
+              <w:rPr>
+                <w:lang w:val="nl-NL"/>
+              </w:rPr>
+            </w:pPr>
+            <w:r>
+              <w:rPr>
+                <w:lang w:val="nl-NL"/>
+              </w:rPr>
+              <w:t>Baliemedewerker</w:t>
+            </w:r>
+          </w:p>
+        </w:tc>
+        <w:tc>
+          <w:tcPr>
+            <w:tcW w:w="3006" w:type="dxa"/>
+          </w:tcPr>
+          <w:p>
+            <w:pPr>
+              <w:rPr>
+                <w:lang w:val="nl-NL"/>
+              </w:rPr>
+            </w:pPr>
+            <w:r>
+              <w:rPr>
+                <w:lang w:val="nl-NL"/>
+              </w:rPr>
+              <w:t>Systeem gebruiker</w:t>
+            </w:r>
+          </w:p>
+        </w:tc>
+      </w:tr>
+      <w:tr>
+        <w:tc>
+          <w:tcPr>
+            <w:tcW w:w="3005" w:type="dxa"/>
+          </w:tcPr>
+          <w:p>
+            <w:pPr>
+              <w:rPr>
+                <w:lang w:val="nl-NL"/>
+              </w:rPr>
+            </w:pPr>
+            <w:r>
+              <w:rPr>
+                <w:lang w:val="nl-NL"/>
+              </w:rPr>
+              <w:t>Jos Velden</w:t>
+            </w:r>
+          </w:p>
+        </w:tc>
+        <w:tc>
+          <w:tcPr>
+            <w:tcW w:w="3005" w:type="dxa"/>
+          </w:tcPr>
+          <w:p>
+            <w:pPr>
+              <w:rPr>
+                <w:lang w:val="nl-NL"/>
+              </w:rPr>
+            </w:pPr>
+            <w:r>
+              <w:rPr>
+                <w:lang w:val="nl-NL"/>
+              </w:rPr>
+              <w:t>Automonteur</w:t>
+            </w:r>
+          </w:p>
+        </w:tc>
+        <w:tc>
+          <w:tcPr>
+            <w:tcW w:w="3006" w:type="dxa"/>
+          </w:tcPr>
+          <w:p>
+            <w:pPr>
+              <w:rPr>
+                <w:lang w:val="nl-NL"/>
+              </w:rPr>
+            </w:pPr>
+            <w:r>
+              <w:rPr>
+                <w:lang w:val="nl-NL"/>
+              </w:rPr>
+              <w:t>Systeem gebruiker</w:t>
+            </w:r>
+          </w:p>
+        </w:tc>
+      </w:tr>
+      <w:tr>
+        <w:tc>
+          <w:tcPr>
+            <w:tcW w:w="3005" w:type="dxa"/>
+          </w:tcPr>
+          <w:p>
+            <w:pPr>
+              <w:rPr>
+                <w:lang w:val="nl-NL"/>
+              </w:rPr>
+            </w:pPr>
+            <w:proofErr w:type="spellStart"/>
+            <w:r>
+              <w:rPr>
+                <w:lang w:val="nl-NL"/>
+              </w:rPr>
+              <w:t>Mudi</w:t>
+            </w:r>
+            <w:proofErr w:type="spellEnd"/>
+            <w:r>
+              <w:rPr>
+                <w:lang w:val="nl-NL"/>
+              </w:rPr>
+              <w:t xml:space="preserve"> Al-</w:t>
+            </w:r>
+            <w:proofErr w:type="spellStart"/>
+            <w:r>
+              <w:rPr>
+                <w:lang w:val="nl-NL"/>
+              </w:rPr>
+              <w:t>Fageh</w:t>
+            </w:r>
+            <w:proofErr w:type="spellEnd"/>
+          </w:p>
+        </w:tc>
+        <w:tc>
+          <w:tcPr>
+            <w:tcW w:w="3005" w:type="dxa"/>
+          </w:tcPr>
+          <w:p>
+            <w:pPr>
+              <w:rPr>
+                <w:lang w:val="nl-NL"/>
+              </w:rPr>
+            </w:pPr>
+            <w:r>
+              <w:rPr>
+                <w:lang w:val="nl-NL"/>
+              </w:rPr>
+              <w:t>Contactpersoon</w:t>
+            </w:r>
+          </w:p>
+        </w:tc>
+        <w:tc>
+          <w:tcPr>
+            <w:tcW w:w="3006" w:type="dxa"/>
+          </w:tcPr>
+          <w:p>
+            <w:pPr>
+              <w:rPr>
+                <w:lang w:val="nl-NL"/>
+              </w:rPr>
+            </w:pPr>
+            <w:r>
+              <w:rPr>
+                <w:lang w:val="nl-NL"/>
+              </w:rPr>
+              <w:t>n.v.t.</w:t>
+            </w:r>
           </w:p>
         </w:tc>
       </w:tr>
     </w:tbl>
     <w:p>
       <w:pPr>
-        <w:pStyle w:val="Kop1"/>
-        <w:rPr>
-          <w:rFonts w:eastAsiaTheme="minorHAnsi"/>
-          <w:color w:val="auto"/>
-          <w:lang w:val="nl-NL"/>
-        </w:rPr>
-      </w:pPr>
-      <w:r>
-        <w:rPr>
-          <w:lang w:val="nl-NL"/>
-        </w:rPr>
-        <w:br w:type="page"/>
-      </w:r>
-    </w:p>
-    <w:p>
-      <w:pPr>
-        <w:pStyle w:val="Kop1"/>
-        <w:rPr>
-          <w:lang w:val="nl-NL"/>
-        </w:rPr>
-      </w:pPr>
-      <w:bookmarkStart w:id="1" w:name="_Toc8900006"/>
-      <w:r>
-        <w:rPr>
-          <w:lang w:val="nl-NL"/>
-        </w:rPr>
-        <w:lastRenderedPageBreak/>
-        <w:t>Inleidin</w:t>
-      </w:r>
-      <w:bookmarkEnd w:id="1"/>
-      <w:r>
-        <w:rPr>
-          <w:lang w:val="nl-NL"/>
-        </w:rPr>
-        <w:t>g</w:t>
-      </w:r>
-      <w:bookmarkStart w:id="2" w:name="_GoBack"/>
-      <w:bookmarkEnd w:id="2"/>
-    </w:p>
-    <w:p>
-      <w:pPr>
-        <w:rPr>
-          <w:lang w:val="nl-NL"/>
-        </w:rPr>
-      </w:pPr>
-    </w:p>
-    <w:p>
-      <w:pPr>
-        <w:rPr>
-          <w:lang w:val="nl-NL"/>
-        </w:rPr>
-      </w:pPr>
-      <w:r>
-        <w:rPr>
-          <w:lang w:val="nl-NL"/>
-        </w:rPr>
-        <w:br w:type="page"/>
-      </w:r>
-    </w:p>
-    <w:p>
-      <w:pPr>
-        <w:pStyle w:val="Kop1"/>
-        <w:rPr>
-          <w:lang w:val="nl-NL"/>
-        </w:rPr>
-      </w:pPr>
-      <w:bookmarkStart w:id="3" w:name="_Toc8900007"/>
-      <w:r>
-        <w:rPr>
-          <w:lang w:val="nl-NL"/>
-        </w:rPr>
-        <w:lastRenderedPageBreak/>
-        <w:t>Hoofdstuk 1</w:t>
-      </w:r>
-      <w:bookmarkEnd w:id="3"/>
-    </w:p>
-    <w:p>
-      <w:pPr>
-        <w:pStyle w:val="Kop2"/>
-        <w:rPr>
-          <w:lang w:val="nl-NL"/>
-        </w:rPr>
-      </w:pPr>
-      <w:bookmarkStart w:id="4" w:name="_Toc8900008"/>
-      <w:r>
-        <w:rPr>
-          <w:lang w:val="nl-NL"/>
-        </w:rPr>
-        <w:t>Paragraaf 1.1</w:t>
-      </w:r>
-      <w:bookmarkEnd w:id="4"/>
-    </w:p>
-    <w:p>
-      <w:pPr>
-        <w:pStyle w:val="Kop2"/>
-        <w:rPr>
-          <w:lang w:val="nl-NL"/>
-        </w:rPr>
-      </w:pPr>
-      <w:bookmarkStart w:id="5" w:name="_Toc8900009"/>
-      <w:r>
-        <w:rPr>
-          <w:lang w:val="nl-NL"/>
-        </w:rPr>
-        <w:t>Paragraaf 1.2</w:t>
-      </w:r>
-      <w:bookmarkEnd w:id="5"/>
+        <w:rPr>
+          <w:lang w:val="nl-NL"/>
+        </w:rPr>
+      </w:pPr>
     </w:p>
     <w:p>
       <w:pPr>
@@ -1285,7 +2251,7 @@
           <w:lang w:val="nl-NL"/>
         </w:rPr>
       </w:pPr>
-      <w:bookmarkStart w:id="6" w:name="_Toc8900010"/>
+      <w:bookmarkStart w:id="9" w:name="_Toc8903487"/>
       <w:r>
         <w:rPr>
           <w:lang w:val="nl-NL"/>
@@ -1293,7 +2259,7 @@
         <w:lastRenderedPageBreak/>
         <w:t>Hoofdstuk 2</w:t>
       </w:r>
-      <w:bookmarkEnd w:id="6"/>
+      <w:bookmarkEnd w:id="9"/>
     </w:p>
     <w:p>
       <w:pPr>
@@ -1319,7 +2285,7 @@
           <w:lang w:val="nl-NL"/>
         </w:rPr>
       </w:pPr>
-      <w:bookmarkStart w:id="7" w:name="_Toc8900011"/>
+      <w:bookmarkStart w:id="10" w:name="_Toc8903488"/>
       <w:r>
         <w:rPr>
           <w:lang w:val="nl-NL"/>
@@ -1327,11 +2293,11 @@
         <w:lastRenderedPageBreak/>
         <w:t>Hoofdstuk 3</w:t>
       </w:r>
-      <w:bookmarkEnd w:id="7"/>
+      <w:bookmarkEnd w:id="10"/>
     </w:p>
     <w:sectPr>
-      <w:headerReference w:type="default" r:id="rId8"/>
-      <w:footerReference w:type="default" r:id="rId9"/>
+      <w:headerReference w:type="default" r:id="rId9"/>
+      <w:footerReference w:type="default" r:id="rId10"/>
       <w:pgSz w:w="11906" w:h="16838"/>
       <w:pgMar w:top="1440" w:right="1440" w:bottom="1440" w:left="1440" w:header="708" w:footer="708" w:gutter="0"/>
       <w:cols w:space="708"/>
@@ -1377,7 +2343,6 @@
         <w:docPartUnique/>
       </w:docPartObj>
     </w:sdtPr>
-    <w:sdtEndPr/>
     <w:sdtContent>
       <w:p>
         <w:pPr>
@@ -1618,6 +2583,232 @@
     </w:lvl>
   </w:abstractNum>
   <w:abstractNum w:abstractNumId="1" w15:restartNumberingAfterBreak="0">
+    <w:nsid w:val="17055C67"/>
+    <w:multiLevelType w:val="hybridMultilevel"/>
+    <w:tmpl w:val="67E4F470"/>
+    <w:lvl w:ilvl="0" w:tplc="20000001">
+      <w:start w:val="1"/>
+      <w:numFmt w:val="bullet"/>
+      <w:lvlText w:val=""/>
+      <w:lvlJc w:val="left"/>
+      <w:pPr>
+        <w:ind w:left="720" w:hanging="360"/>
+      </w:pPr>
+      <w:rPr>
+        <w:rFonts w:ascii="Symbol" w:hAnsi="Symbol" w:hint="default"/>
+      </w:rPr>
+    </w:lvl>
+    <w:lvl w:ilvl="1" w:tplc="20000003" w:tentative="1">
+      <w:start w:val="1"/>
+      <w:numFmt w:val="bullet"/>
+      <w:lvlText w:val="o"/>
+      <w:lvlJc w:val="left"/>
+      <w:pPr>
+        <w:ind w:left="1440" w:hanging="360"/>
+      </w:pPr>
+      <w:rPr>
+        <w:rFonts w:ascii="Courier New" w:hAnsi="Courier New" w:cs="Courier New" w:hint="default"/>
+      </w:rPr>
+    </w:lvl>
+    <w:lvl w:ilvl="2" w:tplc="20000005" w:tentative="1">
+      <w:start w:val="1"/>
+      <w:numFmt w:val="bullet"/>
+      <w:lvlText w:val=""/>
+      <w:lvlJc w:val="left"/>
+      <w:pPr>
+        <w:ind w:left="2160" w:hanging="360"/>
+      </w:pPr>
+      <w:rPr>
+        <w:rFonts w:ascii="Wingdings" w:hAnsi="Wingdings" w:hint="default"/>
+      </w:rPr>
+    </w:lvl>
+    <w:lvl w:ilvl="3" w:tplc="20000001" w:tentative="1">
+      <w:start w:val="1"/>
+      <w:numFmt w:val="bullet"/>
+      <w:lvlText w:val=""/>
+      <w:lvlJc w:val="left"/>
+      <w:pPr>
+        <w:ind w:left="2880" w:hanging="360"/>
+      </w:pPr>
+      <w:rPr>
+        <w:rFonts w:ascii="Symbol" w:hAnsi="Symbol" w:hint="default"/>
+      </w:rPr>
+    </w:lvl>
+    <w:lvl w:ilvl="4" w:tplc="20000003" w:tentative="1">
+      <w:start w:val="1"/>
+      <w:numFmt w:val="bullet"/>
+      <w:lvlText w:val="o"/>
+      <w:lvlJc w:val="left"/>
+      <w:pPr>
+        <w:ind w:left="3600" w:hanging="360"/>
+      </w:pPr>
+      <w:rPr>
+        <w:rFonts w:ascii="Courier New" w:hAnsi="Courier New" w:cs="Courier New" w:hint="default"/>
+      </w:rPr>
+    </w:lvl>
+    <w:lvl w:ilvl="5" w:tplc="20000005" w:tentative="1">
+      <w:start w:val="1"/>
+      <w:numFmt w:val="bullet"/>
+      <w:lvlText w:val=""/>
+      <w:lvlJc w:val="left"/>
+      <w:pPr>
+        <w:ind w:left="4320" w:hanging="360"/>
+      </w:pPr>
+      <w:rPr>
+        <w:rFonts w:ascii="Wingdings" w:hAnsi="Wingdings" w:hint="default"/>
+      </w:rPr>
+    </w:lvl>
+    <w:lvl w:ilvl="6" w:tplc="20000001" w:tentative="1">
+      <w:start w:val="1"/>
+      <w:numFmt w:val="bullet"/>
+      <w:lvlText w:val=""/>
+      <w:lvlJc w:val="left"/>
+      <w:pPr>
+        <w:ind w:left="5040" w:hanging="360"/>
+      </w:pPr>
+      <w:rPr>
+        <w:rFonts w:ascii="Symbol" w:hAnsi="Symbol" w:hint="default"/>
+      </w:rPr>
+    </w:lvl>
+    <w:lvl w:ilvl="7" w:tplc="20000003" w:tentative="1">
+      <w:start w:val="1"/>
+      <w:numFmt w:val="bullet"/>
+      <w:lvlText w:val="o"/>
+      <w:lvlJc w:val="left"/>
+      <w:pPr>
+        <w:ind w:left="5760" w:hanging="360"/>
+      </w:pPr>
+      <w:rPr>
+        <w:rFonts w:ascii="Courier New" w:hAnsi="Courier New" w:cs="Courier New" w:hint="default"/>
+      </w:rPr>
+    </w:lvl>
+    <w:lvl w:ilvl="8" w:tplc="20000005" w:tentative="1">
+      <w:start w:val="1"/>
+      <w:numFmt w:val="bullet"/>
+      <w:lvlText w:val=""/>
+      <w:lvlJc w:val="left"/>
+      <w:pPr>
+        <w:ind w:left="6480" w:hanging="360"/>
+      </w:pPr>
+      <w:rPr>
+        <w:rFonts w:ascii="Wingdings" w:hAnsi="Wingdings" w:hint="default"/>
+      </w:rPr>
+    </w:lvl>
+  </w:abstractNum>
+  <w:abstractNum w:abstractNumId="2" w15:restartNumberingAfterBreak="0">
+    <w:nsid w:val="3D88550D"/>
+    <w:multiLevelType w:val="hybridMultilevel"/>
+    <w:tmpl w:val="B7A4A0DE"/>
+    <w:lvl w:ilvl="0" w:tplc="A1EE982E">
+      <w:start w:val="16"/>
+      <w:numFmt w:val="bullet"/>
+      <w:lvlText w:val="-"/>
+      <w:lvlJc w:val="left"/>
+      <w:pPr>
+        <w:ind w:left="720" w:hanging="360"/>
+      </w:pPr>
+      <w:rPr>
+        <w:rFonts w:ascii="Calibri" w:eastAsiaTheme="minorHAnsi" w:hAnsi="Calibri" w:cs="Calibri" w:hint="default"/>
+      </w:rPr>
+    </w:lvl>
+    <w:lvl w:ilvl="1" w:tplc="20000003" w:tentative="1">
+      <w:start w:val="1"/>
+      <w:numFmt w:val="bullet"/>
+      <w:lvlText w:val="o"/>
+      <w:lvlJc w:val="left"/>
+      <w:pPr>
+        <w:ind w:left="1440" w:hanging="360"/>
+      </w:pPr>
+      <w:rPr>
+        <w:rFonts w:ascii="Courier New" w:hAnsi="Courier New" w:cs="Courier New" w:hint="default"/>
+      </w:rPr>
+    </w:lvl>
+    <w:lvl w:ilvl="2" w:tplc="20000005" w:tentative="1">
+      <w:start w:val="1"/>
+      <w:numFmt w:val="bullet"/>
+      <w:lvlText w:val=""/>
+      <w:lvlJc w:val="left"/>
+      <w:pPr>
+        <w:ind w:left="2160" w:hanging="360"/>
+      </w:pPr>
+      <w:rPr>
+        <w:rFonts w:ascii="Wingdings" w:hAnsi="Wingdings" w:hint="default"/>
+      </w:rPr>
+    </w:lvl>
+    <w:lvl w:ilvl="3" w:tplc="20000001" w:tentative="1">
+      <w:start w:val="1"/>
+      <w:numFmt w:val="bullet"/>
+      <w:lvlText w:val=""/>
+      <w:lvlJc w:val="left"/>
+      <w:pPr>
+        <w:ind w:left="2880" w:hanging="360"/>
+      </w:pPr>
+      <w:rPr>
+        <w:rFonts w:ascii="Symbol" w:hAnsi="Symbol" w:hint="default"/>
+      </w:rPr>
+    </w:lvl>
+    <w:lvl w:ilvl="4" w:tplc="20000003" w:tentative="1">
+      <w:start w:val="1"/>
+      <w:numFmt w:val="bullet"/>
+      <w:lvlText w:val="o"/>
+      <w:lvlJc w:val="left"/>
+      <w:pPr>
+        <w:ind w:left="3600" w:hanging="360"/>
+      </w:pPr>
+      <w:rPr>
+        <w:rFonts w:ascii="Courier New" w:hAnsi="Courier New" w:cs="Courier New" w:hint="default"/>
+      </w:rPr>
+    </w:lvl>
+    <w:lvl w:ilvl="5" w:tplc="20000005" w:tentative="1">
+      <w:start w:val="1"/>
+      <w:numFmt w:val="bullet"/>
+      <w:lvlText w:val=""/>
+      <w:lvlJc w:val="left"/>
+      <w:pPr>
+        <w:ind w:left="4320" w:hanging="360"/>
+      </w:pPr>
+      <w:rPr>
+        <w:rFonts w:ascii="Wingdings" w:hAnsi="Wingdings" w:hint="default"/>
+      </w:rPr>
+    </w:lvl>
+    <w:lvl w:ilvl="6" w:tplc="20000001" w:tentative="1">
+      <w:start w:val="1"/>
+      <w:numFmt w:val="bullet"/>
+      <w:lvlText w:val=""/>
+      <w:lvlJc w:val="left"/>
+      <w:pPr>
+        <w:ind w:left="5040" w:hanging="360"/>
+      </w:pPr>
+      <w:rPr>
+        <w:rFonts w:ascii="Symbol" w:hAnsi="Symbol" w:hint="default"/>
+      </w:rPr>
+    </w:lvl>
+    <w:lvl w:ilvl="7" w:tplc="20000003" w:tentative="1">
+      <w:start w:val="1"/>
+      <w:numFmt w:val="bullet"/>
+      <w:lvlText w:val="o"/>
+      <w:lvlJc w:val="left"/>
+      <w:pPr>
+        <w:ind w:left="5760" w:hanging="360"/>
+      </w:pPr>
+      <w:rPr>
+        <w:rFonts w:ascii="Courier New" w:hAnsi="Courier New" w:cs="Courier New" w:hint="default"/>
+      </w:rPr>
+    </w:lvl>
+    <w:lvl w:ilvl="8" w:tplc="20000005" w:tentative="1">
+      <w:start w:val="1"/>
+      <w:numFmt w:val="bullet"/>
+      <w:lvlText w:val=""/>
+      <w:lvlJc w:val="left"/>
+      <w:pPr>
+        <w:ind w:left="6480" w:hanging="360"/>
+      </w:pPr>
+      <w:rPr>
+        <w:rFonts w:ascii="Wingdings" w:hAnsi="Wingdings" w:hint="default"/>
+      </w:rPr>
+    </w:lvl>
+  </w:abstractNum>
+  <w:abstractNum w:abstractNumId="3" w15:restartNumberingAfterBreak="0">
     <w:nsid w:val="42FB595C"/>
     <w:multiLevelType w:val="hybridMultilevel"/>
     <w:tmpl w:val="BE5C708C"/>
@@ -1731,10 +2922,16 @@
     </w:lvl>
   </w:abstractNum>
   <w:num w:numId="1">
-    <w:abstractNumId w:val="1"/>
+    <w:abstractNumId w:val="3"/>
   </w:num>
   <w:num w:numId="2">
     <w:abstractNumId w:val="0"/>
+  </w:num>
+  <w:num w:numId="3">
+    <w:abstractNumId w:val="1"/>
+  </w:num>
+  <w:num w:numId="4">
+    <w:abstractNumId w:val="2"/>
   </w:num>
 </w:numbering>
 </file>
@@ -1747,7 +2944,7 @@
         <w:rFonts w:asciiTheme="minorHAnsi" w:eastAsiaTheme="minorHAnsi" w:hAnsiTheme="minorHAnsi" w:cstheme="minorBidi"/>
         <w:sz w:val="22"/>
         <w:szCs w:val="22"/>
-        <w:lang w:eastAsia="en-US" w:bidi="ar-SA"/>
+        <w:lang w:val="en-NL" w:eastAsia="en-US" w:bidi="ar-SA"/>
       </w:rPr>
     </w:rPrDefault>
     <w:pPrDefault>
@@ -1756,7 +2953,7 @@
       </w:pPr>
     </w:pPrDefault>
   </w:docDefaults>
-  <w:latentStyles w:defLockedState="0" w:defUIPriority="99" w:defSemiHidden="0" w:defUnhideWhenUsed="0" w:defQFormat="0" w:count="376">
+  <w:latentStyles w:defLockedState="0" w:defUIPriority="99" w:defSemiHidden="0" w:defUnhideWhenUsed="0" w:defQFormat="0" w:count="375">
     <w:lsdException w:name="Normal" w:uiPriority="0" w:qFormat="1"/>
     <w:lsdException w:name="heading 1" w:uiPriority="9" w:qFormat="1"/>
     <w:lsdException w:name="heading 2" w:semiHidden="1" w:uiPriority="9" w:unhideWhenUsed="1" w:qFormat="1"/>
@@ -1862,6 +3059,7 @@
     <w:lsdException w:name="HTML Sample" w:semiHidden="1" w:unhideWhenUsed="1"/>
     <w:lsdException w:name="HTML Typewriter" w:semiHidden="1" w:unhideWhenUsed="1"/>
     <w:lsdException w:name="HTML Variable" w:semiHidden="1" w:unhideWhenUsed="1"/>
+    <w:lsdException w:name="Normal Table" w:semiHidden="1" w:unhideWhenUsed="1"/>
     <w:lsdException w:name="annotation subject" w:semiHidden="1" w:unhideWhenUsed="1"/>
     <w:lsdException w:name="No List" w:semiHidden="1" w:unhideWhenUsed="1"/>
     <w:lsdException w:name="Outline List 1" w:semiHidden="1" w:unhideWhenUsed="1"/>
@@ -1908,8 +3106,10 @@
     <w:lsdException w:name="Table Subtle 2" w:semiHidden="1" w:unhideWhenUsed="1"/>
     <w:lsdException w:name="Table Web 1" w:semiHidden="1" w:unhideWhenUsed="1"/>
     <w:lsdException w:name="Table Web 2" w:semiHidden="1" w:unhideWhenUsed="1"/>
+    <w:lsdException w:name="Table Web 3" w:semiHidden="1" w:unhideWhenUsed="1"/>
     <w:lsdException w:name="Balloon Text" w:semiHidden="1" w:unhideWhenUsed="1"/>
     <w:lsdException w:name="Table Grid" w:uiPriority="39"/>
+    <w:lsdException w:name="Table Theme" w:semiHidden="1" w:unhideWhenUsed="1"/>
     <w:lsdException w:name="Placeholder Text" w:semiHidden="1"/>
     <w:lsdException w:name="No Spacing" w:uiPriority="1" w:qFormat="1"/>
     <w:lsdException w:name="Light Shading" w:uiPriority="60"/>
@@ -2129,7 +3329,6 @@
     <w:lsdException w:name="Smart Hyperlink" w:semiHidden="1" w:unhideWhenUsed="1"/>
     <w:lsdException w:name="Hashtag" w:semiHidden="1" w:unhideWhenUsed="1"/>
     <w:lsdException w:name="Unresolved Mention" w:semiHidden="1" w:unhideWhenUsed="1"/>
-    <w:lsdException w:name="Smart Link" w:semiHidden="1" w:unhideWhenUsed="1"/>
   </w:latentStyles>
   <w:style w:type="paragraph" w:default="1" w:styleId="Standaard">
     <w:name w:val="Normal"/>
@@ -2176,6 +3375,28 @@
       <w:color w:val="2F5496" w:themeColor="accent1" w:themeShade="BF"/>
       <w:sz w:val="26"/>
       <w:szCs w:val="26"/>
+    </w:rPr>
+  </w:style>
+  <w:style w:type="paragraph" w:styleId="Kop3">
+    <w:name w:val="heading 3"/>
+    <w:basedOn w:val="Standaard"/>
+    <w:next w:val="Standaard"/>
+    <w:link w:val="Kop3Char"/>
+    <w:uiPriority w:val="9"/>
+    <w:unhideWhenUsed/>
+    <w:qFormat/>
+    <w:rsid w:val="00761F87"/>
+    <w:pPr>
+      <w:keepNext/>
+      <w:keepLines/>
+      <w:spacing w:before="40" w:after="0"/>
+      <w:outlineLvl w:val="2"/>
+    </w:pPr>
+    <w:rPr>
+      <w:rFonts w:asciiTheme="majorHAnsi" w:eastAsiaTheme="majorEastAsia" w:hAnsiTheme="majorHAnsi" w:cstheme="majorBidi"/>
+      <w:color w:val="1F3763" w:themeColor="accent1" w:themeShade="7F"/>
+      <w:sz w:val="24"/>
+      <w:szCs w:val="24"/>
     </w:rPr>
   </w:style>
   <w:style w:type="character" w:default="1" w:styleId="Standaardalinea-lettertype">
@@ -2294,9 +3515,6 @@
     <w:pPr>
       <w:outlineLvl w:val="9"/>
     </w:pPr>
-    <w:rPr>
-      <w:lang/>
-    </w:rPr>
   </w:style>
   <w:style w:type="paragraph" w:styleId="Koptekst">
     <w:name w:val="header"/>
@@ -2430,6 +3648,44 @@
     <w:pPr>
       <w:ind w:left="720"/>
       <w:contextualSpacing/>
+    </w:pPr>
+  </w:style>
+  <w:style w:type="character" w:styleId="Onopgelostemelding">
+    <w:name w:val="Unresolved Mention"/>
+    <w:basedOn w:val="Standaardalinea-lettertype"/>
+    <w:uiPriority w:val="99"/>
+    <w:semiHidden/>
+    <w:unhideWhenUsed/>
+    <w:rsid w:val="00692926"/>
+    <w:rPr>
+      <w:color w:val="605E5C"/>
+      <w:shd w:val="clear" w:color="auto" w:fill="E1DFDD"/>
+    </w:rPr>
+  </w:style>
+  <w:style w:type="character" w:customStyle="1" w:styleId="Kop3Char">
+    <w:name w:val="Kop 3 Char"/>
+    <w:basedOn w:val="Standaardalinea-lettertype"/>
+    <w:link w:val="Kop3"/>
+    <w:uiPriority w:val="9"/>
+    <w:rsid w:val="00761F87"/>
+    <w:rPr>
+      <w:rFonts w:asciiTheme="majorHAnsi" w:eastAsiaTheme="majorEastAsia" w:hAnsiTheme="majorHAnsi" w:cstheme="majorBidi"/>
+      <w:color w:val="1F3763" w:themeColor="accent1" w:themeShade="7F"/>
+      <w:sz w:val="24"/>
+      <w:szCs w:val="24"/>
+    </w:rPr>
+  </w:style>
+  <w:style w:type="paragraph" w:styleId="Inhopg3">
+    <w:name w:val="toc 3"/>
+    <w:basedOn w:val="Standaard"/>
+    <w:next w:val="Standaard"/>
+    <w:autoRedefine/>
+    <w:uiPriority w:val="39"/>
+    <w:unhideWhenUsed/>
+    <w:rsid w:val="00276A3D"/>
+    <w:pPr>
+      <w:spacing w:after="100"/>
+      <w:ind w:left="440"/>
     </w:pPr>
   </w:style>
 </w:styles>
@@ -2735,7 +3991,7 @@
 </file>
 
 <file path=customXml/itemProps1.xml><?xml version="1.0" encoding="utf-8"?>
-<ds:datastoreItem xmlns:ds="http://schemas.openxmlformats.org/officeDocument/2006/customXml" ds:itemID="{4151B30A-9A19-409D-B659-2339C3B93658}">
+<ds:datastoreItem xmlns:ds="http://schemas.openxmlformats.org/officeDocument/2006/customXml" ds:itemID="{C92E4402-6641-4E7A-B5DA-14507294ACB8}">
   <ds:schemaRefs>
     <ds:schemaRef ds:uri="http://schemas.openxmlformats.org/officeDocument/2006/bibliography"/>
   </ds:schemaRefs>

</xml_diff>